<commit_message>
Faycal: add points_fidélité attributes in user migration/model/controller
</commit_message>
<xml_diff>
--- a/analysis/Cahier des Charges.docx
+++ b/analysis/Cahier des Charges.docx
@@ -1,6 +1,6 @@
 
 <file path=word/document.xml><?xml version="1.0" encoding="utf-8"?>
-<w:document xmlns:wpc="http://schemas.microsoft.com/office/word/2010/wordprocessingCanvas" xmlns:cx="http://schemas.microsoft.com/office/drawing/2014/chartex" xmlns:cx1="http://schemas.microsoft.com/office/drawing/2015/9/8/chartex" xmlns:cx2="http://schemas.microsoft.com/office/drawing/2015/10/21/chartex" xmlns:cx3="http://schemas.microsoft.com/office/drawing/2016/5/9/chartex" xmlns:cx4="http://schemas.microsoft.com/office/drawing/2016/5/10/chartex" xmlns:cx5="http://schemas.microsoft.com/office/drawing/2016/5/11/chartex" xmlns:cx6="http://schemas.microsoft.com/office/drawing/2016/5/12/chartex" xmlns:cx7="http://schemas.microsoft.com/office/drawing/2016/5/13/chartex" xmlns:cx8="http://schemas.microsoft.com/office/drawing/2016/5/14/chartex" xmlns:mc="http://schemas.openxmlformats.org/markup-compatibility/2006" xmlns:aink="http://schemas.microsoft.com/office/drawing/2016/ink" xmlns:am3d="http://schemas.microsoft.com/office/drawing/2017/model3d" xmlns:o="urn:schemas-microsoft-com:office:office" xmlns:oel="http://schemas.microsoft.com/office/2019/extlst" xmlns:r="http://schemas.openxmlformats.org/officeDocument/2006/relationships" xmlns:m="http://schemas.openxmlformats.org/officeDocument/2006/math" xmlns:v="urn:schemas-microsoft-com:vml" xmlns:wp14="http://schemas.microsoft.com/office/word/2010/wordprocessingDrawing" xmlns:wp="http://schemas.openxmlformats.org/drawingml/2006/wordprocessingDrawing" xmlns:w10="urn:schemas-microsoft-com:office:word" xmlns:w="http://schemas.openxmlformats.org/wordprocessingml/2006/main" xmlns:w14="http://schemas.microsoft.com/office/word/2010/wordml" xmlns:w15="http://schemas.microsoft.com/office/word/2012/wordml" xmlns:w16cex="http://schemas.microsoft.com/office/word/2018/wordml/cex" xmlns:w16cid="http://schemas.microsoft.com/office/word/2016/wordml/cid" xmlns:w16="http://schemas.microsoft.com/office/word/2018/wordml" xmlns:w16du="http://schemas.microsoft.com/office/word/2023/wordml/word16du" xmlns:w16sdtdh="http://schemas.microsoft.com/office/word/2020/wordml/sdtdatahash" xmlns:w16sdtfl="http://schemas.microsoft.com/office/word/2024/wordml/sdtformatlock" xmlns:w16se="http://schemas.microsoft.com/office/word/2015/wordml/symex" xmlns:wpg="http://schemas.microsoft.com/office/word/2010/wordprocessingGroup" xmlns:wpi="http://schemas.microsoft.com/office/word/2010/wordprocessingInk" xmlns:wne="http://schemas.microsoft.com/office/word/2006/wordml" xmlns:wps="http://schemas.microsoft.com/office/word/2010/wordprocessingShape" mc:Ignorable="w14 w15 w16se w16cid w16 w16cex w16sdtdh w16sdtfl w16du wp14">
+<w:document xmlns:wpc="http://schemas.microsoft.com/office/word/2010/wordprocessingCanvas" xmlns:cx="http://schemas.microsoft.com/office/drawing/2014/chartex" xmlns:mc="http://schemas.openxmlformats.org/markup-compatibility/2006" xmlns:o="urn:schemas-microsoft-com:office:office" xmlns:r="http://schemas.openxmlformats.org/officeDocument/2006/relationships" xmlns:m="http://schemas.openxmlformats.org/officeDocument/2006/math" xmlns:v="urn:schemas-microsoft-com:vml" xmlns:wp14="http://schemas.microsoft.com/office/word/2010/wordprocessingDrawing" xmlns:wp="http://schemas.openxmlformats.org/drawingml/2006/wordprocessingDrawing" xmlns:w10="urn:schemas-microsoft-com:office:word" xmlns:w="http://schemas.openxmlformats.org/wordprocessingml/2006/main" xmlns:w14="http://schemas.microsoft.com/office/word/2010/wordml" xmlns:w15="http://schemas.microsoft.com/office/word/2012/wordml" xmlns:w16se="http://schemas.microsoft.com/office/word/2015/wordml/symex" xmlns:wpg="http://schemas.microsoft.com/office/word/2010/wordprocessingGroup" xmlns:wpi="http://schemas.microsoft.com/office/word/2010/wordprocessingInk" xmlns:wne="http://schemas.microsoft.com/office/word/2006/wordml" xmlns:wps="http://schemas.microsoft.com/office/word/2010/wordprocessingShape" mc:Ignorable="w14 w15 w16se wp14">
   <w:body>
     <w:p>
       <w:pPr>
@@ -96,7 +96,21 @@
         <w:rPr>
           <w:lang w:val="fr-FR"/>
         </w:rPr>
-        <w:t>Créer une plateforme e-commerce innovante et totalement personnalisée, dotée de fonctionnalités non disponibles dans WordPress ou Shopify, avec une expérience utilisateur fluide et des outils de gestion très puissants.</w:t>
+        <w:t xml:space="preserve">Créer une plateforme e-commerce innovante et totalement personnalisée, dotée de fonctionnalités non disponibles dans WordPress ou </w:t>
+      </w:r>
+      <w:proofErr w:type="spellStart"/>
+      <w:r>
+        <w:rPr>
+          <w:lang w:val="fr-FR"/>
+        </w:rPr>
+        <w:t>Shopify</w:t>
+      </w:r>
+      <w:proofErr w:type="spellEnd"/>
+      <w:r>
+        <w:rPr>
+          <w:lang w:val="fr-FR"/>
+        </w:rPr>
+        <w:t>, avec une expérience utilisateur fluide et des outils de gestion très puissants.</w:t>
       </w:r>
     </w:p>
     <w:p>
@@ -149,7 +163,25 @@
           <w:bCs/>
           <w:lang w:val="fr-FR"/>
         </w:rPr>
-        <w:t xml:space="preserve"> Pop-up Checkout Intelligent</w:t>
+        <w:t xml:space="preserve"> Pop-up </w:t>
+      </w:r>
+      <w:proofErr w:type="spellStart"/>
+      <w:r>
+        <w:rPr>
+          <w:b/>
+          <w:bCs/>
+          <w:lang w:val="fr-FR"/>
+        </w:rPr>
+        <w:t>Checkout</w:t>
+      </w:r>
+      <w:proofErr w:type="spellEnd"/>
+      <w:r>
+        <w:rPr>
+          <w:b/>
+          <w:bCs/>
+          <w:lang w:val="fr-FR"/>
+        </w:rPr>
+        <w:t xml:space="preserve"> Intelligent</w:t>
       </w:r>
     </w:p>
     <w:p>
@@ -183,7 +215,21 @@
         <w:rPr>
           <w:lang w:val="fr-FR"/>
         </w:rPr>
-        <w:t>Intégration directe avec Google Sheets.</w:t>
+        <w:t xml:space="preserve">Intégration directe avec Google </w:t>
+      </w:r>
+      <w:proofErr w:type="spellStart"/>
+      <w:r>
+        <w:rPr>
+          <w:lang w:val="fr-FR"/>
+        </w:rPr>
+        <w:t>Sheets</w:t>
+      </w:r>
+      <w:proofErr w:type="spellEnd"/>
+      <w:r>
+        <w:rPr>
+          <w:lang w:val="fr-FR"/>
+        </w:rPr>
+        <w:t>.</w:t>
       </w:r>
     </w:p>
     <w:p>
@@ -200,7 +246,21 @@
         <w:rPr>
           <w:lang w:val="fr-FR"/>
         </w:rPr>
-        <w:t>Paiement via Stripe ou paiement à la livraison.</w:t>
+        <w:t xml:space="preserve">Paiement via </w:t>
+      </w:r>
+      <w:proofErr w:type="spellStart"/>
+      <w:r>
+        <w:rPr>
+          <w:lang w:val="fr-FR"/>
+        </w:rPr>
+        <w:t>Stripe</w:t>
+      </w:r>
+      <w:proofErr w:type="spellEnd"/>
+      <w:r>
+        <w:rPr>
+          <w:lang w:val="fr-FR"/>
+        </w:rPr>
+        <w:t xml:space="preserve"> ou paiement à la livraison.</w:t>
       </w:r>
     </w:p>
     <w:p>
@@ -211,7 +271,15 @@
         </w:numPr>
       </w:pPr>
       <w:r>
-        <w:t>Suggestion de produits (upsell).</w:t>
+        <w:t xml:space="preserve">Suggestion de </w:t>
+      </w:r>
+      <w:proofErr w:type="spellStart"/>
+      <w:r>
+        <w:t>produits</w:t>
+      </w:r>
+      <w:proofErr w:type="spellEnd"/>
+      <w:r>
+        <w:t xml:space="preserve"> (upsell).</w:t>
       </w:r>
     </w:p>
     <w:p>
@@ -251,8 +319,33 @@
           <w:b/>
           <w:bCs/>
         </w:rPr>
-        <w:t xml:space="preserve"> Intégration Chatbot</w:t>
-      </w:r>
+        <w:t xml:space="preserve"> </w:t>
+      </w:r>
+      <w:proofErr w:type="spellStart"/>
+      <w:r>
+        <w:rPr>
+          <w:b/>
+          <w:bCs/>
+        </w:rPr>
+        <w:t>Intégration</w:t>
+      </w:r>
+      <w:proofErr w:type="spellEnd"/>
+      <w:r>
+        <w:rPr>
+          <w:b/>
+          <w:bCs/>
+        </w:rPr>
+        <w:t xml:space="preserve"> </w:t>
+      </w:r>
+      <w:proofErr w:type="spellStart"/>
+      <w:r>
+        <w:rPr>
+          <w:b/>
+          <w:bCs/>
+        </w:rPr>
+        <w:t>Chatbot</w:t>
+      </w:r>
+      <w:proofErr w:type="spellEnd"/>
     </w:p>
     <w:p>
       <w:pPr>
@@ -355,7 +448,15 @@
         </w:numPr>
       </w:pPr>
       <w:r>
-        <w:t>Produits les plus vendus.</w:t>
+        <w:t xml:space="preserve">Produits les plus </w:t>
+      </w:r>
+      <w:proofErr w:type="spellStart"/>
+      <w:r>
+        <w:t>vendus</w:t>
+      </w:r>
+      <w:proofErr w:type="spellEnd"/>
+      <w:r>
+        <w:t>.</w:t>
       </w:r>
     </w:p>
     <w:p>
@@ -383,7 +484,15 @@
         </w:numPr>
       </w:pPr>
       <w:r>
-        <w:t>Répartition géographique des clients.</w:t>
+        <w:t xml:space="preserve">Répartition </w:t>
+      </w:r>
+      <w:proofErr w:type="spellStart"/>
+      <w:r>
+        <w:t>géographique</w:t>
+      </w:r>
+      <w:proofErr w:type="spellEnd"/>
+      <w:r>
+        <w:t xml:space="preserve"> des clients.</w:t>
       </w:r>
     </w:p>
     <w:p>
@@ -399,6 +508,7 @@
           <w:b/>
           <w:bCs/>
         </w:rPr>
+        <w:lastRenderedPageBreak/>
         <w:t>🔹</w:t>
       </w:r>
       <w:r>
@@ -406,8 +516,33 @@
           <w:b/>
           <w:bCs/>
         </w:rPr>
-        <w:t xml:space="preserve"> Gestion des Commandes</w:t>
-      </w:r>
+        <w:t xml:space="preserve"> </w:t>
+      </w:r>
+      <w:proofErr w:type="spellStart"/>
+      <w:r>
+        <w:rPr>
+          <w:b/>
+          <w:bCs/>
+        </w:rPr>
+        <w:t>Gestion</w:t>
+      </w:r>
+      <w:proofErr w:type="spellEnd"/>
+      <w:r>
+        <w:rPr>
+          <w:b/>
+          <w:bCs/>
+        </w:rPr>
+        <w:t xml:space="preserve"> des </w:t>
+      </w:r>
+      <w:proofErr w:type="spellStart"/>
+      <w:r>
+        <w:rPr>
+          <w:b/>
+          <w:bCs/>
+        </w:rPr>
+        <w:t>Commandes</w:t>
+      </w:r>
+      <w:proofErr w:type="spellEnd"/>
     </w:p>
     <w:p>
       <w:pPr>
@@ -416,8 +551,29 @@
           <w:numId w:val="4"/>
         </w:numPr>
       </w:pPr>
-      <w:r>
-        <w:t>Visualisation, modification, historique complet.</w:t>
+      <w:proofErr w:type="spellStart"/>
+      <w:r>
+        <w:t>Visualisation</w:t>
+      </w:r>
+      <w:proofErr w:type="spellEnd"/>
+      <w:r>
+        <w:t xml:space="preserve">, modification, </w:t>
+      </w:r>
+      <w:proofErr w:type="spellStart"/>
+      <w:r>
+        <w:t>historique</w:t>
+      </w:r>
+      <w:proofErr w:type="spellEnd"/>
+      <w:r>
+        <w:t xml:space="preserve"> </w:t>
+      </w:r>
+      <w:proofErr w:type="spellStart"/>
+      <w:r>
+        <w:t>complet</w:t>
+      </w:r>
+      <w:proofErr w:type="spellEnd"/>
+      <w:r>
+        <w:t>.</w:t>
       </w:r>
     </w:p>
     <w:p>
@@ -468,8 +624,33 @@
           <w:b/>
           <w:bCs/>
         </w:rPr>
-        <w:t xml:space="preserve"> Gestion des Produits</w:t>
-      </w:r>
+        <w:t xml:space="preserve"> </w:t>
+      </w:r>
+      <w:proofErr w:type="spellStart"/>
+      <w:r>
+        <w:rPr>
+          <w:b/>
+          <w:bCs/>
+        </w:rPr>
+        <w:t>Gestion</w:t>
+      </w:r>
+      <w:proofErr w:type="spellEnd"/>
+      <w:r>
+        <w:rPr>
+          <w:b/>
+          <w:bCs/>
+        </w:rPr>
+        <w:t xml:space="preserve"> des </w:t>
+      </w:r>
+      <w:proofErr w:type="spellStart"/>
+      <w:r>
+        <w:rPr>
+          <w:b/>
+          <w:bCs/>
+        </w:rPr>
+        <w:t>Produits</w:t>
+      </w:r>
+      <w:proofErr w:type="spellEnd"/>
     </w:p>
     <w:p>
       <w:pPr>
@@ -478,8 +659,21 @@
           <w:numId w:val="5"/>
         </w:numPr>
       </w:pPr>
-      <w:r>
-        <w:t>Création, édition, suppression.</w:t>
+      <w:proofErr w:type="spellStart"/>
+      <w:r>
+        <w:t>Création</w:t>
+      </w:r>
+      <w:proofErr w:type="spellEnd"/>
+      <w:r>
+        <w:t xml:space="preserve">, </w:t>
+      </w:r>
+      <w:proofErr w:type="spellStart"/>
+      <w:r>
+        <w:t>édition</w:t>
+      </w:r>
+      <w:proofErr w:type="spellEnd"/>
+      <w:r>
+        <w:t>, suppression.</w:t>
       </w:r>
     </w:p>
     <w:p>
@@ -489,25 +683,37 @@
           <w:numId w:val="5"/>
         </w:numPr>
       </w:pPr>
-      <w:r>
-        <w:t>Attributs dynamiques (taille, couleur).</w:t>
-      </w:r>
-    </w:p>
-    <w:p>
-      <w:pPr>
-        <w:numPr>
-          <w:ilvl w:val="0"/>
-          <w:numId w:val="5"/>
-        </w:numPr>
-        <w:rPr>
-          <w:lang w:val="fr-FR"/>
-        </w:rPr>
-      </w:pPr>
-      <w:r>
-        <w:rPr>
-          <w:lang w:val="fr-FR"/>
-        </w:rPr>
-        <w:t>Bundle de produits, offres conditionnelles.</w:t>
+      <w:proofErr w:type="spellStart"/>
+      <w:r>
+        <w:t>Attributs</w:t>
+      </w:r>
+      <w:proofErr w:type="spellEnd"/>
+      <w:r>
+        <w:t xml:space="preserve"> </w:t>
+      </w:r>
+      <w:proofErr w:type="spellStart"/>
+      <w:r>
+        <w:t>dynamiques</w:t>
+      </w:r>
+      <w:proofErr w:type="spellEnd"/>
+      <w:r>
+        <w:t xml:space="preserve"> (</w:t>
+      </w:r>
+      <w:proofErr w:type="spellStart"/>
+      <w:r>
+        <w:t>taille</w:t>
+      </w:r>
+      <w:proofErr w:type="spellEnd"/>
+      <w:r>
+        <w:t xml:space="preserve">, </w:t>
+      </w:r>
+      <w:proofErr w:type="spellStart"/>
+      <w:r>
+        <w:t>couleur</w:t>
+      </w:r>
+      <w:proofErr w:type="spellEnd"/>
+      <w:r>
+        <w:t>).</w:t>
       </w:r>
     </w:p>
     <w:p>
@@ -530,8 +736,17 @@
           <w:b/>
           <w:bCs/>
         </w:rPr>
-        <w:t xml:space="preserve"> Stock Avancé</w:t>
-      </w:r>
+        <w:t xml:space="preserve"> Stock </w:t>
+      </w:r>
+      <w:proofErr w:type="spellStart"/>
+      <w:r>
+        <w:rPr>
+          <w:b/>
+          <w:bCs/>
+        </w:rPr>
+        <w:t>Avancé</w:t>
+      </w:r>
+      <w:proofErr w:type="spellEnd"/>
     </w:p>
     <w:p>
       <w:pPr>
@@ -540,8 +755,29 @@
           <w:numId w:val="6"/>
         </w:numPr>
       </w:pPr>
-      <w:r>
-        <w:t>Alertes automatisées si stock &lt; 5.</w:t>
+      <w:proofErr w:type="spellStart"/>
+      <w:r>
+        <w:t>Alertes</w:t>
+      </w:r>
+      <w:proofErr w:type="spellEnd"/>
+      <w:r>
+        <w:t xml:space="preserve"> </w:t>
+      </w:r>
+      <w:proofErr w:type="spellStart"/>
+      <w:r>
+        <w:t>automatisées</w:t>
+      </w:r>
+      <w:proofErr w:type="spellEnd"/>
+      <w:r>
+        <w:t xml:space="preserve"> </w:t>
+      </w:r>
+      <w:proofErr w:type="spellStart"/>
+      <w:r>
+        <w:t>si</w:t>
+      </w:r>
+      <w:proofErr w:type="spellEnd"/>
+      <w:r>
+        <w:t xml:space="preserve"> stock &lt; 5.</w:t>
       </w:r>
     </w:p>
     <w:p>
@@ -598,76 +834,33 @@
           <w:b/>
           <w:bCs/>
         </w:rPr>
-        <w:t xml:space="preserve"> Retours et Remboursements</w:t>
-      </w:r>
-    </w:p>
-    <w:p>
-      <w:pPr>
-        <w:numPr>
-          <w:ilvl w:val="0"/>
-          <w:numId w:val="7"/>
-        </w:numPr>
-      </w:pPr>
-      <w:r>
-        <w:t>Demande client via interface.</w:t>
-      </w:r>
-    </w:p>
-    <w:p>
-      <w:pPr>
-        <w:numPr>
-          <w:ilvl w:val="0"/>
-          <w:numId w:val="7"/>
-        </w:numPr>
-        <w:rPr>
-          <w:lang w:val="fr-FR"/>
-        </w:rPr>
-      </w:pPr>
-      <w:r>
-        <w:rPr>
-          <w:lang w:val="fr-FR"/>
-        </w:rPr>
-        <w:t>Validation par admin avec commentaire.</w:t>
-      </w:r>
-    </w:p>
-    <w:p>
-      <w:pPr>
-        <w:numPr>
-          <w:ilvl w:val="0"/>
-          <w:numId w:val="7"/>
-        </w:numPr>
-        <w:rPr>
-          <w:lang w:val="fr-FR"/>
-        </w:rPr>
-      </w:pPr>
-      <w:r>
-        <w:rPr>
-          <w:lang w:val="fr-FR"/>
-        </w:rPr>
-        <w:t>Automatisation partielle (remboursement / bon d'achat).</w:t>
-      </w:r>
-    </w:p>
-    <w:p>
-      <w:pPr>
-        <w:rPr>
-          <w:b/>
-          <w:bCs/>
-        </w:rPr>
-      </w:pPr>
-      <w:r>
-        <w:rPr>
-          <w:rFonts w:ascii="Segoe UI Emoji" w:hAnsi="Segoe UI Emoji" w:cs="Segoe UI Emoji"/>
-          <w:b/>
-          <w:bCs/>
-        </w:rPr>
-        <w:t>🔹</w:t>
-      </w:r>
-      <w:r>
-        <w:rPr>
-          <w:b/>
-          <w:bCs/>
-        </w:rPr>
-        <w:t xml:space="preserve"> Système de Fidélité</w:t>
-      </w:r>
+        <w:t xml:space="preserve"> </w:t>
+      </w:r>
+      <w:proofErr w:type="spellStart"/>
+      <w:r>
+        <w:rPr>
+          <w:b/>
+          <w:bCs/>
+        </w:rPr>
+        <w:t>Système</w:t>
+      </w:r>
+      <w:proofErr w:type="spellEnd"/>
+      <w:r>
+        <w:rPr>
+          <w:b/>
+          <w:bCs/>
+        </w:rPr>
+        <w:t xml:space="preserve"> de </w:t>
+      </w:r>
+      <w:proofErr w:type="spellStart"/>
+      <w:r>
+        <w:rPr>
+          <w:b/>
+          <w:bCs/>
+        </w:rPr>
+        <w:t>Fidélité</w:t>
+      </w:r>
+      <w:proofErr w:type="spellEnd"/>
     </w:p>
     <w:p>
       <w:pPr>
@@ -677,7 +870,23 @@
         </w:numPr>
       </w:pPr>
       <w:r>
-        <w:t>Points gagnés par achat.</w:t>
+        <w:t xml:space="preserve">Points </w:t>
+      </w:r>
+      <w:proofErr w:type="spellStart"/>
+      <w:r>
+        <w:t>gagnés</w:t>
+      </w:r>
+      <w:proofErr w:type="spellEnd"/>
+      <w:r>
+        <w:t xml:space="preserve"> par </w:t>
+      </w:r>
+      <w:proofErr w:type="spellStart"/>
+      <w:r>
+        <w:t>achat</w:t>
+      </w:r>
+      <w:proofErr w:type="spellEnd"/>
+      <w:r>
+        <w:t>.</w:t>
       </w:r>
     </w:p>
     <w:p>
@@ -687,8 +896,29 @@
           <w:numId w:val="8"/>
         </w:numPr>
       </w:pPr>
-      <w:r>
-        <w:t>Système de récompense dynamique.</w:t>
+      <w:proofErr w:type="spellStart"/>
+      <w:r>
+        <w:t>Système</w:t>
+      </w:r>
+      <w:proofErr w:type="spellEnd"/>
+      <w:r>
+        <w:t xml:space="preserve"> de </w:t>
+      </w:r>
+      <w:proofErr w:type="spellStart"/>
+      <w:r>
+        <w:t>récompense</w:t>
+      </w:r>
+      <w:proofErr w:type="spellEnd"/>
+      <w:r>
+        <w:t xml:space="preserve"> </w:t>
+      </w:r>
+      <w:proofErr w:type="spellStart"/>
+      <w:r>
+        <w:t>dynamique</w:t>
+      </w:r>
+      <w:proofErr w:type="spellEnd"/>
+      <w:r>
+        <w:t>.</w:t>
       </w:r>
     </w:p>
     <w:p>
@@ -728,8 +958,33 @@
           <w:b/>
           <w:bCs/>
         </w:rPr>
-        <w:t xml:space="preserve"> Gestion des Utilisateurs</w:t>
-      </w:r>
+        <w:t xml:space="preserve"> </w:t>
+      </w:r>
+      <w:proofErr w:type="spellStart"/>
+      <w:r>
+        <w:rPr>
+          <w:b/>
+          <w:bCs/>
+        </w:rPr>
+        <w:t>Gestion</w:t>
+      </w:r>
+      <w:proofErr w:type="spellEnd"/>
+      <w:r>
+        <w:rPr>
+          <w:b/>
+          <w:bCs/>
+        </w:rPr>
+        <w:t xml:space="preserve"> des </w:t>
+      </w:r>
+      <w:proofErr w:type="spellStart"/>
+      <w:r>
+        <w:rPr>
+          <w:b/>
+          <w:bCs/>
+        </w:rPr>
+        <w:t>Utilisateurs</w:t>
+      </w:r>
+      <w:proofErr w:type="spellEnd"/>
     </w:p>
     <w:p>
       <w:pPr>
@@ -738,8 +993,26 @@
           <w:numId w:val="9"/>
         </w:numPr>
       </w:pPr>
-      <w:r>
-        <w:t>Segmentation par comportement d'achat.</w:t>
+      <w:proofErr w:type="gramStart"/>
+      <w:r>
+        <w:t xml:space="preserve">Segmentation par </w:t>
+      </w:r>
+      <w:proofErr w:type="spellStart"/>
+      <w:r>
+        <w:t>comportement</w:t>
+      </w:r>
+      <w:proofErr w:type="spellEnd"/>
+      <w:r>
+        <w:t xml:space="preserve"> </w:t>
+      </w:r>
+      <w:proofErr w:type="spellStart"/>
+      <w:r>
+        <w:t>d'achat</w:t>
+      </w:r>
+      <w:proofErr w:type="spellEnd"/>
+      <w:proofErr w:type="gramEnd"/>
+      <w:r>
+        <w:t>.</w:t>
       </w:r>
     </w:p>
     <w:p>
@@ -750,7 +1023,15 @@
         </w:numPr>
       </w:pPr>
       <w:r>
-        <w:t>Envoi ciblé de promotions.</w:t>
+        <w:t xml:space="preserve">Envoi </w:t>
+      </w:r>
+      <w:proofErr w:type="spellStart"/>
+      <w:r>
+        <w:t>ciblé</w:t>
+      </w:r>
+      <w:proofErr w:type="spellEnd"/>
+      <w:r>
+        <w:t xml:space="preserve"> de promotions.</w:t>
       </w:r>
     </w:p>
     <w:p>
@@ -760,8 +1041,21 @@
           <w:numId w:val="9"/>
         </w:numPr>
       </w:pPr>
-      <w:r>
-        <w:t>Authentification avancée (OTP).</w:t>
+      <w:proofErr w:type="spellStart"/>
+      <w:r>
+        <w:t>Authentification</w:t>
+      </w:r>
+      <w:proofErr w:type="spellEnd"/>
+      <w:r>
+        <w:t xml:space="preserve"> </w:t>
+      </w:r>
+      <w:proofErr w:type="spellStart"/>
+      <w:r>
+        <w:t>avancée</w:t>
+      </w:r>
+      <w:proofErr w:type="spellEnd"/>
+      <w:r>
+        <w:t xml:space="preserve"> (OTP).</w:t>
       </w:r>
     </w:p>
     <w:p>
@@ -787,8 +1081,19 @@
           <w:sz w:val="36"/>
           <w:szCs w:val="36"/>
         </w:rPr>
-        <w:t>3. Technologies utilisées</w:t>
-      </w:r>
+        <w:t xml:space="preserve">3. Technologies </w:t>
+      </w:r>
+      <w:proofErr w:type="spellStart"/>
+      <w:r>
+        <w:rPr>
+          <w:b/>
+          <w:bCs/>
+          <w:sz w:val="36"/>
+          <w:szCs w:val="36"/>
+        </w:rPr>
+        <w:t>utilisées</w:t>
+      </w:r>
+      <w:proofErr w:type="spellEnd"/>
     </w:p>
     <w:p>
       <w:pPr>
@@ -808,8 +1113,21 @@
         <w:t xml:space="preserve"> : React.js, Tailwind CSS, GSAP</w:t>
       </w:r>
       <w:r>
-        <w:t>, React three js</w:t>
-      </w:r>
+        <w:t>, React</w:t>
+      </w:r>
+      <w:r>
+        <w:t xml:space="preserve"> ,</w:t>
+      </w:r>
+      <w:bookmarkStart w:id="0" w:name="_GoBack"/>
+      <w:bookmarkEnd w:id="0"/>
+      <w:r>
+        <w:t xml:space="preserve"> three </w:t>
+      </w:r>
+      <w:proofErr w:type="spellStart"/>
+      <w:r>
+        <w:t>js</w:t>
+      </w:r>
+      <w:proofErr w:type="spellEnd"/>
     </w:p>
     <w:p>
       <w:pPr>
@@ -826,7 +1144,15 @@
         <w:t>Back-end</w:t>
       </w:r>
       <w:r>
-        <w:t xml:space="preserve"> : Laravel </w:t>
+        <w:t xml:space="preserve"> : </w:t>
+      </w:r>
+      <w:proofErr w:type="spellStart"/>
+      <w:r>
+        <w:t>Laravel</w:t>
+      </w:r>
+      <w:proofErr w:type="spellEnd"/>
+      <w:r>
+        <w:t xml:space="preserve"> </w:t>
       </w:r>
     </w:p>
     <w:p>
@@ -861,6 +1187,7 @@
           <w:numId w:val="10"/>
         </w:numPr>
       </w:pPr>
+      <w:proofErr w:type="gramStart"/>
       <w:r>
         <w:rPr>
           <w:b/>
@@ -869,7 +1196,11 @@
         <w:t>Paiement</w:t>
       </w:r>
       <w:r>
-        <w:t xml:space="preserve"> : Stripe, PayPal (option).</w:t>
+        <w:t xml:space="preserve"> :</w:t>
+      </w:r>
+      <w:proofErr w:type="gramEnd"/>
+      <w:r>
+        <w:t xml:space="preserve"> Stripe, PayPal (option).</w:t>
       </w:r>
     </w:p>
     <w:p>
@@ -879,6 +1210,8 @@
           <w:numId w:val="10"/>
         </w:numPr>
       </w:pPr>
+      <w:proofErr w:type="spellStart"/>
+      <w:proofErr w:type="gramStart"/>
       <w:r>
         <w:rPr>
           <w:b/>
@@ -886,8 +1219,21 @@
         </w:rPr>
         <w:t>Intégrations</w:t>
       </w:r>
-      <w:r>
-        <w:t xml:space="preserve"> : Google Sheets, WhatsApp API, Zapier.</w:t>
+      <w:proofErr w:type="spellEnd"/>
+      <w:r>
+        <w:t xml:space="preserve"> :</w:t>
+      </w:r>
+      <w:proofErr w:type="gramEnd"/>
+      <w:r>
+        <w:t xml:space="preserve"> Google Sheets, WhatsApp API, </w:t>
+      </w:r>
+      <w:proofErr w:type="spellStart"/>
+      <w:r>
+        <w:t>Zapier</w:t>
+      </w:r>
+      <w:proofErr w:type="spellEnd"/>
+      <w:r>
+        <w:t>.</w:t>
       </w:r>
     </w:p>
     <w:p>
@@ -897,15 +1243,31 @@
           <w:numId w:val="10"/>
         </w:numPr>
       </w:pPr>
-      <w:r>
-        <w:rPr>
-          <w:b/>
-          <w:bCs/>
-        </w:rPr>
+      <w:proofErr w:type="spellStart"/>
+      <w:proofErr w:type="gramStart"/>
+      <w:r>
+        <w:rPr>
+          <w:b/>
+          <w:bCs/>
+        </w:rPr>
+        <w:lastRenderedPageBreak/>
         <w:t>Hébergement</w:t>
       </w:r>
-      <w:r>
-        <w:t xml:space="preserve"> : Hostinger </w:t>
+      <w:proofErr w:type="spellEnd"/>
+      <w:r>
+        <w:t xml:space="preserve"> :</w:t>
+      </w:r>
+      <w:proofErr w:type="gramEnd"/>
+      <w:r>
+        <w:t xml:space="preserve"> </w:t>
+      </w:r>
+      <w:proofErr w:type="spellStart"/>
+      <w:r>
+        <w:t>Hostinger</w:t>
+      </w:r>
+      <w:proofErr w:type="spellEnd"/>
+      <w:r>
+        <w:t xml:space="preserve"> </w:t>
       </w:r>
       <w:r>
         <w:t>.</w:t>
@@ -934,8 +1296,39 @@
           <w:sz w:val="36"/>
           <w:szCs w:val="36"/>
         </w:rPr>
-        <w:t>4. Modules Supplémentaires Innovants</w:t>
-      </w:r>
+        <w:t xml:space="preserve">4. Modules </w:t>
+      </w:r>
+      <w:proofErr w:type="spellStart"/>
+      <w:r>
+        <w:rPr>
+          <w:b/>
+          <w:bCs/>
+          <w:sz w:val="36"/>
+          <w:szCs w:val="36"/>
+        </w:rPr>
+        <w:t>Supplémentaires</w:t>
+      </w:r>
+      <w:proofErr w:type="spellEnd"/>
+      <w:r>
+        <w:rPr>
+          <w:b/>
+          <w:bCs/>
+          <w:sz w:val="36"/>
+          <w:szCs w:val="36"/>
+        </w:rPr>
+        <w:t xml:space="preserve"> </w:t>
+      </w:r>
+      <w:proofErr w:type="spellStart"/>
+      <w:r>
+        <w:rPr>
+          <w:b/>
+          <w:bCs/>
+          <w:sz w:val="36"/>
+          <w:szCs w:val="36"/>
+        </w:rPr>
+        <w:t>Innovants</w:t>
+      </w:r>
+      <w:proofErr w:type="spellEnd"/>
     </w:p>
     <w:p>
       <w:pPr>
@@ -996,7 +1389,23 @@
         </w:numPr>
       </w:pPr>
       <w:r>
-        <w:t>Interface fournisseur externe.</w:t>
+        <w:t xml:space="preserve">Interface </w:t>
+      </w:r>
+      <w:proofErr w:type="spellStart"/>
+      <w:r>
+        <w:t>fournisseur</w:t>
+      </w:r>
+      <w:proofErr w:type="spellEnd"/>
+      <w:r>
+        <w:t xml:space="preserve"> </w:t>
+      </w:r>
+      <w:proofErr w:type="spellStart"/>
+      <w:r>
+        <w:t>externe</w:t>
+      </w:r>
+      <w:proofErr w:type="spellEnd"/>
+      <w:r>
+        <w:t>.</w:t>
       </w:r>
     </w:p>
     <w:p>
@@ -1039,7 +1448,27 @@
           <w:sz w:val="36"/>
           <w:szCs w:val="36"/>
         </w:rPr>
-        <w:t>5. Déploiement &amp; Maintenance</w:t>
+        <w:t xml:space="preserve">5. </w:t>
+      </w:r>
+      <w:proofErr w:type="spellStart"/>
+      <w:r>
+        <w:rPr>
+          <w:b/>
+          <w:bCs/>
+          <w:sz w:val="36"/>
+          <w:szCs w:val="36"/>
+        </w:rPr>
+        <w:t>Déploiement</w:t>
+      </w:r>
+      <w:proofErr w:type="spellEnd"/>
+      <w:r>
+        <w:rPr>
+          <w:b/>
+          <w:bCs/>
+          <w:sz w:val="36"/>
+          <w:szCs w:val="36"/>
+        </w:rPr>
+        <w:t xml:space="preserve"> &amp; Maintenance</w:t>
       </w:r>
     </w:p>
     <w:p>
@@ -1067,7 +1496,23 @@
         </w:numPr>
       </w:pPr>
       <w:r>
-        <w:t>Sauvegardes automatiques journalières.</w:t>
+        <w:t xml:space="preserve">Sauvegardes </w:t>
+      </w:r>
+      <w:proofErr w:type="spellStart"/>
+      <w:r>
+        <w:t>automatiques</w:t>
+      </w:r>
+      <w:proofErr w:type="spellEnd"/>
+      <w:r>
+        <w:t xml:space="preserve"> </w:t>
+      </w:r>
+      <w:proofErr w:type="spellStart"/>
+      <w:r>
+        <w:t>journalières</w:t>
+      </w:r>
+      <w:proofErr w:type="spellEnd"/>
+      <w:r>
+        <w:t>.</w:t>
       </w:r>
     </w:p>
     <w:p>
@@ -1178,8 +1623,18 @@
           <w:bCs/>
           <w:lang w:val="fr-FR"/>
         </w:rPr>
-        <w:t>Oussama KHAYATI &amp; Faycal Oumzil</w:t>
-      </w:r>
+        <w:t xml:space="preserve">Oussama KHAYATI &amp; Faycal </w:t>
+      </w:r>
+      <w:proofErr w:type="spellStart"/>
+      <w:r>
+        <w:rPr>
+          <w:b/>
+          <w:bCs/>
+          <w:lang w:val="fr-FR"/>
+        </w:rPr>
+        <w:t>Oumzil</w:t>
+      </w:r>
+      <w:proofErr w:type="spellEnd"/>
       <w:r>
         <w:rPr>
           <w:lang w:val="fr-FR"/>
@@ -1198,7 +1653,7 @@
 </file>
 
 <file path=word/numbering.xml><?xml version="1.0" encoding="utf-8"?>
-<w:numbering xmlns:wpc="http://schemas.microsoft.com/office/word/2010/wordprocessingCanvas" xmlns:cx="http://schemas.microsoft.com/office/drawing/2014/chartex" xmlns:cx1="http://schemas.microsoft.com/office/drawing/2015/9/8/chartex" xmlns:cx2="http://schemas.microsoft.com/office/drawing/2015/10/21/chartex" xmlns:cx3="http://schemas.microsoft.com/office/drawing/2016/5/9/chartex" xmlns:cx4="http://schemas.microsoft.com/office/drawing/2016/5/10/chartex" xmlns:cx5="http://schemas.microsoft.com/office/drawing/2016/5/11/chartex" xmlns:cx6="http://schemas.microsoft.com/office/drawing/2016/5/12/chartex" xmlns:cx7="http://schemas.microsoft.com/office/drawing/2016/5/13/chartex" xmlns:cx8="http://schemas.microsoft.com/office/drawing/2016/5/14/chartex" xmlns:mc="http://schemas.openxmlformats.org/markup-compatibility/2006" xmlns:aink="http://schemas.microsoft.com/office/drawing/2016/ink" xmlns:am3d="http://schemas.microsoft.com/office/drawing/2017/model3d" xmlns:o="urn:schemas-microsoft-com:office:office" xmlns:oel="http://schemas.microsoft.com/office/2019/extlst" xmlns:r="http://schemas.openxmlformats.org/officeDocument/2006/relationships" xmlns:m="http://schemas.openxmlformats.org/officeDocument/2006/math" xmlns:v="urn:schemas-microsoft-com:vml" xmlns:wp14="http://schemas.microsoft.com/office/word/2010/wordprocessingDrawing" xmlns:wp="http://schemas.openxmlformats.org/drawingml/2006/wordprocessingDrawing" xmlns:w10="urn:schemas-microsoft-com:office:word" xmlns:w="http://schemas.openxmlformats.org/wordprocessingml/2006/main" xmlns:w14="http://schemas.microsoft.com/office/word/2010/wordml" xmlns:w15="http://schemas.microsoft.com/office/word/2012/wordml" xmlns:w16cex="http://schemas.microsoft.com/office/word/2018/wordml/cex" xmlns:w16cid="http://schemas.microsoft.com/office/word/2016/wordml/cid" xmlns:w16="http://schemas.microsoft.com/office/word/2018/wordml" xmlns:w16du="http://schemas.microsoft.com/office/word/2023/wordml/word16du" xmlns:w16sdtdh="http://schemas.microsoft.com/office/word/2020/wordml/sdtdatahash" xmlns:w16sdtfl="http://schemas.microsoft.com/office/word/2024/wordml/sdtformatlock" xmlns:w16se="http://schemas.microsoft.com/office/word/2015/wordml/symex" xmlns:wpg="http://schemas.microsoft.com/office/word/2010/wordprocessingGroup" xmlns:wpi="http://schemas.microsoft.com/office/word/2010/wordprocessingInk" xmlns:wne="http://schemas.microsoft.com/office/word/2006/wordml" xmlns:wps="http://schemas.microsoft.com/office/word/2010/wordprocessingShape" mc:Ignorable="w14 w15 w16se w16cid w16 w16cex w16sdtdh w16sdtfl w16du wp14">
+<w:numbering xmlns:wpc="http://schemas.microsoft.com/office/word/2010/wordprocessingCanvas" xmlns:cx="http://schemas.microsoft.com/office/drawing/2014/chartex" xmlns:mc="http://schemas.openxmlformats.org/markup-compatibility/2006" xmlns:o="urn:schemas-microsoft-com:office:office" xmlns:r="http://schemas.openxmlformats.org/officeDocument/2006/relationships" xmlns:m="http://schemas.openxmlformats.org/officeDocument/2006/math" xmlns:v="urn:schemas-microsoft-com:vml" xmlns:wp14="http://schemas.microsoft.com/office/word/2010/wordprocessingDrawing" xmlns:wp="http://schemas.openxmlformats.org/drawingml/2006/wordprocessingDrawing" xmlns:w10="urn:schemas-microsoft-com:office:word" xmlns:w="http://schemas.openxmlformats.org/wordprocessingml/2006/main" xmlns:w14="http://schemas.microsoft.com/office/word/2010/wordml" xmlns:w15="http://schemas.microsoft.com/office/word/2012/wordml" xmlns:w16se="http://schemas.microsoft.com/office/word/2015/wordml/symex" xmlns:wpg="http://schemas.microsoft.com/office/word/2010/wordprocessingGroup" xmlns:wpi="http://schemas.microsoft.com/office/word/2010/wordprocessingInk" xmlns:wne="http://schemas.microsoft.com/office/word/2006/wordml" xmlns:wps="http://schemas.microsoft.com/office/word/2010/wordprocessingShape" mc:Ignorable="w14 w15 w16se wp14">
   <w:abstractNum w:abstractNumId="0" w15:restartNumberingAfterBreak="0">
     <w:nsid w:val="023905B8"/>
     <w:multiLevelType w:val="multilevel"/>
@@ -2987,47 +3442,47 @@
       </w:rPr>
     </w:lvl>
   </w:abstractNum>
-  <w:num w:numId="1" w16cid:durableId="1409233515">
+  <w:num w:numId="1">
     <w:abstractNumId w:val="11"/>
   </w:num>
-  <w:num w:numId="2" w16cid:durableId="301086216">
+  <w:num w:numId="2">
     <w:abstractNumId w:val="0"/>
   </w:num>
-  <w:num w:numId="3" w16cid:durableId="2060586983">
+  <w:num w:numId="3">
     <w:abstractNumId w:val="10"/>
   </w:num>
-  <w:num w:numId="4" w16cid:durableId="1059281864">
+  <w:num w:numId="4">
     <w:abstractNumId w:val="4"/>
   </w:num>
-  <w:num w:numId="5" w16cid:durableId="360521109">
+  <w:num w:numId="5">
     <w:abstractNumId w:val="1"/>
   </w:num>
-  <w:num w:numId="6" w16cid:durableId="60181231">
+  <w:num w:numId="6">
     <w:abstractNumId w:val="9"/>
   </w:num>
-  <w:num w:numId="7" w16cid:durableId="261840379">
+  <w:num w:numId="7">
     <w:abstractNumId w:val="6"/>
   </w:num>
-  <w:num w:numId="8" w16cid:durableId="947204717">
+  <w:num w:numId="8">
     <w:abstractNumId w:val="8"/>
   </w:num>
-  <w:num w:numId="9" w16cid:durableId="973875690">
+  <w:num w:numId="9">
     <w:abstractNumId w:val="7"/>
   </w:num>
-  <w:num w:numId="10" w16cid:durableId="824051985">
+  <w:num w:numId="10">
     <w:abstractNumId w:val="3"/>
   </w:num>
-  <w:num w:numId="11" w16cid:durableId="1502430982">
+  <w:num w:numId="11">
     <w:abstractNumId w:val="5"/>
   </w:num>
-  <w:num w:numId="12" w16cid:durableId="2011055462">
+  <w:num w:numId="12">
     <w:abstractNumId w:val="2"/>
   </w:num>
 </w:numbering>
 </file>
 
 <file path=word/styles.xml><?xml version="1.0" encoding="utf-8"?>
-<w:styles xmlns:mc="http://schemas.openxmlformats.org/markup-compatibility/2006" xmlns:r="http://schemas.openxmlformats.org/officeDocument/2006/relationships" xmlns:w="http://schemas.openxmlformats.org/wordprocessingml/2006/main" xmlns:w14="http://schemas.microsoft.com/office/word/2010/wordml" xmlns:w15="http://schemas.microsoft.com/office/word/2012/wordml" xmlns:w16cex="http://schemas.microsoft.com/office/word/2018/wordml/cex" xmlns:w16cid="http://schemas.microsoft.com/office/word/2016/wordml/cid" xmlns:w16="http://schemas.microsoft.com/office/word/2018/wordml" xmlns:w16du="http://schemas.microsoft.com/office/word/2023/wordml/word16du" xmlns:w16sdtdh="http://schemas.microsoft.com/office/word/2020/wordml/sdtdatahash" xmlns:w16sdtfl="http://schemas.microsoft.com/office/word/2024/wordml/sdtformatlock" xmlns:w16se="http://schemas.microsoft.com/office/word/2015/wordml/symex" mc:Ignorable="w14 w15 w16se w16cid w16 w16cex w16sdtdh w16sdtfl w16du">
+<w:styles xmlns:mc="http://schemas.openxmlformats.org/markup-compatibility/2006" xmlns:r="http://schemas.openxmlformats.org/officeDocument/2006/relationships" xmlns:w="http://schemas.openxmlformats.org/wordprocessingml/2006/main" xmlns:w14="http://schemas.microsoft.com/office/word/2010/wordml" xmlns:w15="http://schemas.microsoft.com/office/word/2012/wordml" xmlns:w16se="http://schemas.microsoft.com/office/word/2015/wordml/symex" mc:Ignorable="w14 w15 w16se">
   <w:docDefaults>
     <w:rPrDefault>
       <w:rPr>
@@ -3045,7 +3500,7 @@
       </w:pPr>
     </w:pPrDefault>
   </w:docDefaults>
-  <w:latentStyles w:defLockedState="0" w:defUIPriority="99" w:defSemiHidden="0" w:defUnhideWhenUsed="0" w:defQFormat="0" w:count="376">
+  <w:latentStyles w:defLockedState="0" w:defUIPriority="99" w:defSemiHidden="0" w:defUnhideWhenUsed="0" w:defQFormat="0" w:count="371">
     <w:lsdException w:name="Normal" w:uiPriority="0" w:qFormat="1"/>
     <w:lsdException w:name="heading 1" w:uiPriority="9" w:qFormat="1"/>
     <w:lsdException w:name="heading 2" w:semiHidden="1" w:uiPriority="9" w:unhideWhenUsed="1" w:qFormat="1"/>
@@ -3417,21 +3872,16 @@
     <w:lsdException w:name="List Table 5 Dark Accent 6" w:uiPriority="50"/>
     <w:lsdException w:name="List Table 6 Colorful Accent 6" w:uiPriority="51"/>
     <w:lsdException w:name="List Table 7 Colorful Accent 6" w:uiPriority="52"/>
-    <w:lsdException w:name="Mention" w:semiHidden="1" w:unhideWhenUsed="1"/>
-    <w:lsdException w:name="Smart Hyperlink" w:semiHidden="1" w:unhideWhenUsed="1"/>
-    <w:lsdException w:name="Hashtag" w:semiHidden="1" w:unhideWhenUsed="1"/>
-    <w:lsdException w:name="Unresolved Mention" w:semiHidden="1" w:unhideWhenUsed="1"/>
-    <w:lsdException w:name="Smart Link" w:semiHidden="1" w:unhideWhenUsed="1"/>
   </w:latentStyles>
   <w:style w:type="paragraph" w:default="1" w:styleId="Normal">
     <w:name w:val="Normal"/>
     <w:qFormat/>
   </w:style>
-  <w:style w:type="paragraph" w:styleId="Heading1">
+  <w:style w:type="paragraph" w:styleId="Titre1">
     <w:name w:val="heading 1"/>
     <w:basedOn w:val="Normal"/>
     <w:next w:val="Normal"/>
-    <w:link w:val="Heading1Char"/>
+    <w:link w:val="Titre1Car"/>
     <w:uiPriority w:val="9"/>
     <w:qFormat/>
     <w:rsid w:val="0096220C"/>
@@ -3448,11 +3898,11 @@
       <w:szCs w:val="40"/>
     </w:rPr>
   </w:style>
-  <w:style w:type="paragraph" w:styleId="Heading2">
+  <w:style w:type="paragraph" w:styleId="Titre2">
     <w:name w:val="heading 2"/>
     <w:basedOn w:val="Normal"/>
     <w:next w:val="Normal"/>
-    <w:link w:val="Heading2Char"/>
+    <w:link w:val="Titre2Car"/>
     <w:uiPriority w:val="9"/>
     <w:semiHidden/>
     <w:unhideWhenUsed/>
@@ -3471,11 +3921,11 @@
       <w:szCs w:val="32"/>
     </w:rPr>
   </w:style>
-  <w:style w:type="paragraph" w:styleId="Heading3">
+  <w:style w:type="paragraph" w:styleId="Titre3">
     <w:name w:val="heading 3"/>
     <w:basedOn w:val="Normal"/>
     <w:next w:val="Normal"/>
-    <w:link w:val="Heading3Char"/>
+    <w:link w:val="Titre3Car"/>
     <w:uiPriority w:val="9"/>
     <w:semiHidden/>
     <w:unhideWhenUsed/>
@@ -3494,11 +3944,11 @@
       <w:szCs w:val="28"/>
     </w:rPr>
   </w:style>
-  <w:style w:type="paragraph" w:styleId="Heading4">
+  <w:style w:type="paragraph" w:styleId="Titre4">
     <w:name w:val="heading 4"/>
     <w:basedOn w:val="Normal"/>
     <w:next w:val="Normal"/>
-    <w:link w:val="Heading4Char"/>
+    <w:link w:val="Titre4Car"/>
     <w:uiPriority w:val="9"/>
     <w:semiHidden/>
     <w:unhideWhenUsed/>
@@ -3517,11 +3967,11 @@
       <w:color w:val="0F4761" w:themeColor="accent1" w:themeShade="BF"/>
     </w:rPr>
   </w:style>
-  <w:style w:type="paragraph" w:styleId="Heading5">
+  <w:style w:type="paragraph" w:styleId="Titre5">
     <w:name w:val="heading 5"/>
     <w:basedOn w:val="Normal"/>
     <w:next w:val="Normal"/>
-    <w:link w:val="Heading5Char"/>
+    <w:link w:val="Titre5Car"/>
     <w:uiPriority w:val="9"/>
     <w:semiHidden/>
     <w:unhideWhenUsed/>
@@ -3538,11 +3988,11 @@
       <w:color w:val="0F4761" w:themeColor="accent1" w:themeShade="BF"/>
     </w:rPr>
   </w:style>
-  <w:style w:type="paragraph" w:styleId="Heading6">
+  <w:style w:type="paragraph" w:styleId="Titre6">
     <w:name w:val="heading 6"/>
     <w:basedOn w:val="Normal"/>
     <w:next w:val="Normal"/>
-    <w:link w:val="Heading6Char"/>
+    <w:link w:val="Titre6Car"/>
     <w:uiPriority w:val="9"/>
     <w:semiHidden/>
     <w:unhideWhenUsed/>
@@ -3561,11 +4011,11 @@
       <w:color w:val="595959" w:themeColor="text1" w:themeTint="A6"/>
     </w:rPr>
   </w:style>
-  <w:style w:type="paragraph" w:styleId="Heading7">
+  <w:style w:type="paragraph" w:styleId="Titre7">
     <w:name w:val="heading 7"/>
     <w:basedOn w:val="Normal"/>
     <w:next w:val="Normal"/>
-    <w:link w:val="Heading7Char"/>
+    <w:link w:val="Titre7Car"/>
     <w:uiPriority w:val="9"/>
     <w:semiHidden/>
     <w:unhideWhenUsed/>
@@ -3582,11 +4032,11 @@
       <w:color w:val="595959" w:themeColor="text1" w:themeTint="A6"/>
     </w:rPr>
   </w:style>
-  <w:style w:type="paragraph" w:styleId="Heading8">
+  <w:style w:type="paragraph" w:styleId="Titre8">
     <w:name w:val="heading 8"/>
     <w:basedOn w:val="Normal"/>
     <w:next w:val="Normal"/>
-    <w:link w:val="Heading8Char"/>
+    <w:link w:val="Titre8Car"/>
     <w:uiPriority w:val="9"/>
     <w:semiHidden/>
     <w:unhideWhenUsed/>
@@ -3605,11 +4055,11 @@
       <w:color w:val="272727" w:themeColor="text1" w:themeTint="D8"/>
     </w:rPr>
   </w:style>
-  <w:style w:type="paragraph" w:styleId="Heading9">
+  <w:style w:type="paragraph" w:styleId="Titre9">
     <w:name w:val="heading 9"/>
     <w:basedOn w:val="Normal"/>
     <w:next w:val="Normal"/>
-    <w:link w:val="Heading9Char"/>
+    <w:link w:val="Titre9Car"/>
     <w:uiPriority w:val="9"/>
     <w:semiHidden/>
     <w:unhideWhenUsed/>
@@ -3626,13 +4076,13 @@
       <w:color w:val="272727" w:themeColor="text1" w:themeTint="D8"/>
     </w:rPr>
   </w:style>
-  <w:style w:type="character" w:default="1" w:styleId="DefaultParagraphFont">
+  <w:style w:type="character" w:default="1" w:styleId="Policepardfaut">
     <w:name w:val="Default Paragraph Font"/>
     <w:uiPriority w:val="1"/>
     <w:semiHidden/>
     <w:unhideWhenUsed/>
   </w:style>
-  <w:style w:type="table" w:default="1" w:styleId="TableNormal">
+  <w:style w:type="table" w:default="1" w:styleId="TableauNormal">
     <w:name w:val="Normal Table"/>
     <w:uiPriority w:val="99"/>
     <w:semiHidden/>
@@ -3647,16 +4097,16 @@
       </w:tblCellMar>
     </w:tblPr>
   </w:style>
-  <w:style w:type="numbering" w:default="1" w:styleId="NoList">
+  <w:style w:type="numbering" w:default="1" w:styleId="Aucuneliste">
     <w:name w:val="No List"/>
     <w:uiPriority w:val="99"/>
     <w:semiHidden/>
     <w:unhideWhenUsed/>
   </w:style>
-  <w:style w:type="character" w:customStyle="1" w:styleId="Heading1Char">
-    <w:name w:val="Heading 1 Char"/>
-    <w:basedOn w:val="DefaultParagraphFont"/>
-    <w:link w:val="Heading1"/>
+  <w:style w:type="character" w:customStyle="1" w:styleId="Titre1Car">
+    <w:name w:val="Titre 1 Car"/>
+    <w:basedOn w:val="Policepardfaut"/>
+    <w:link w:val="Titre1"/>
     <w:uiPriority w:val="9"/>
     <w:rsid w:val="0096220C"/>
     <w:rPr>
@@ -3666,10 +4116,10 @@
       <w:szCs w:val="40"/>
     </w:rPr>
   </w:style>
-  <w:style w:type="character" w:customStyle="1" w:styleId="Heading2Char">
-    <w:name w:val="Heading 2 Char"/>
-    <w:basedOn w:val="DefaultParagraphFont"/>
-    <w:link w:val="Heading2"/>
+  <w:style w:type="character" w:customStyle="1" w:styleId="Titre2Car">
+    <w:name w:val="Titre 2 Car"/>
+    <w:basedOn w:val="Policepardfaut"/>
+    <w:link w:val="Titre2"/>
     <w:uiPriority w:val="9"/>
     <w:semiHidden/>
     <w:rsid w:val="0096220C"/>
@@ -3680,10 +4130,10 @@
       <w:szCs w:val="32"/>
     </w:rPr>
   </w:style>
-  <w:style w:type="character" w:customStyle="1" w:styleId="Heading3Char">
-    <w:name w:val="Heading 3 Char"/>
-    <w:basedOn w:val="DefaultParagraphFont"/>
-    <w:link w:val="Heading3"/>
+  <w:style w:type="character" w:customStyle="1" w:styleId="Titre3Car">
+    <w:name w:val="Titre 3 Car"/>
+    <w:basedOn w:val="Policepardfaut"/>
+    <w:link w:val="Titre3"/>
     <w:uiPriority w:val="9"/>
     <w:semiHidden/>
     <w:rsid w:val="0096220C"/>
@@ -3694,10 +4144,10 @@
       <w:szCs w:val="28"/>
     </w:rPr>
   </w:style>
-  <w:style w:type="character" w:customStyle="1" w:styleId="Heading4Char">
-    <w:name w:val="Heading 4 Char"/>
-    <w:basedOn w:val="DefaultParagraphFont"/>
-    <w:link w:val="Heading4"/>
+  <w:style w:type="character" w:customStyle="1" w:styleId="Titre4Car">
+    <w:name w:val="Titre 4 Car"/>
+    <w:basedOn w:val="Policepardfaut"/>
+    <w:link w:val="Titre4"/>
     <w:uiPriority w:val="9"/>
     <w:semiHidden/>
     <w:rsid w:val="0096220C"/>
@@ -3708,10 +4158,10 @@
       <w:color w:val="0F4761" w:themeColor="accent1" w:themeShade="BF"/>
     </w:rPr>
   </w:style>
-  <w:style w:type="character" w:customStyle="1" w:styleId="Heading5Char">
-    <w:name w:val="Heading 5 Char"/>
-    <w:basedOn w:val="DefaultParagraphFont"/>
-    <w:link w:val="Heading5"/>
+  <w:style w:type="character" w:customStyle="1" w:styleId="Titre5Car">
+    <w:name w:val="Titre 5 Car"/>
+    <w:basedOn w:val="Policepardfaut"/>
+    <w:link w:val="Titre5"/>
     <w:uiPriority w:val="9"/>
     <w:semiHidden/>
     <w:rsid w:val="0096220C"/>
@@ -3720,10 +4170,10 @@
       <w:color w:val="0F4761" w:themeColor="accent1" w:themeShade="BF"/>
     </w:rPr>
   </w:style>
-  <w:style w:type="character" w:customStyle="1" w:styleId="Heading6Char">
-    <w:name w:val="Heading 6 Char"/>
-    <w:basedOn w:val="DefaultParagraphFont"/>
-    <w:link w:val="Heading6"/>
+  <w:style w:type="character" w:customStyle="1" w:styleId="Titre6Car">
+    <w:name w:val="Titre 6 Car"/>
+    <w:basedOn w:val="Policepardfaut"/>
+    <w:link w:val="Titre6"/>
     <w:uiPriority w:val="9"/>
     <w:semiHidden/>
     <w:rsid w:val="0096220C"/>
@@ -3734,10 +4184,10 @@
       <w:color w:val="595959" w:themeColor="text1" w:themeTint="A6"/>
     </w:rPr>
   </w:style>
-  <w:style w:type="character" w:customStyle="1" w:styleId="Heading7Char">
-    <w:name w:val="Heading 7 Char"/>
-    <w:basedOn w:val="DefaultParagraphFont"/>
-    <w:link w:val="Heading7"/>
+  <w:style w:type="character" w:customStyle="1" w:styleId="Titre7Car">
+    <w:name w:val="Titre 7 Car"/>
+    <w:basedOn w:val="Policepardfaut"/>
+    <w:link w:val="Titre7"/>
     <w:uiPriority w:val="9"/>
     <w:semiHidden/>
     <w:rsid w:val="0096220C"/>
@@ -3746,10 +4196,10 @@
       <w:color w:val="595959" w:themeColor="text1" w:themeTint="A6"/>
     </w:rPr>
   </w:style>
-  <w:style w:type="character" w:customStyle="1" w:styleId="Heading8Char">
-    <w:name w:val="Heading 8 Char"/>
-    <w:basedOn w:val="DefaultParagraphFont"/>
-    <w:link w:val="Heading8"/>
+  <w:style w:type="character" w:customStyle="1" w:styleId="Titre8Car">
+    <w:name w:val="Titre 8 Car"/>
+    <w:basedOn w:val="Policepardfaut"/>
+    <w:link w:val="Titre8"/>
     <w:uiPriority w:val="9"/>
     <w:semiHidden/>
     <w:rsid w:val="0096220C"/>
@@ -3760,10 +4210,10 @@
       <w:color w:val="272727" w:themeColor="text1" w:themeTint="D8"/>
     </w:rPr>
   </w:style>
-  <w:style w:type="character" w:customStyle="1" w:styleId="Heading9Char">
-    <w:name w:val="Heading 9 Char"/>
-    <w:basedOn w:val="DefaultParagraphFont"/>
-    <w:link w:val="Heading9"/>
+  <w:style w:type="character" w:customStyle="1" w:styleId="Titre9Car">
+    <w:name w:val="Titre 9 Car"/>
+    <w:basedOn w:val="Policepardfaut"/>
+    <w:link w:val="Titre9"/>
     <w:uiPriority w:val="9"/>
     <w:semiHidden/>
     <w:rsid w:val="0096220C"/>
@@ -3772,11 +4222,11 @@
       <w:color w:val="272727" w:themeColor="text1" w:themeTint="D8"/>
     </w:rPr>
   </w:style>
-  <w:style w:type="paragraph" w:styleId="Title">
+  <w:style w:type="paragraph" w:styleId="Titre">
     <w:name w:val="Title"/>
     <w:basedOn w:val="Normal"/>
     <w:next w:val="Normal"/>
-    <w:link w:val="TitleChar"/>
+    <w:link w:val="TitreCar"/>
     <w:uiPriority w:val="10"/>
     <w:qFormat/>
     <w:rsid w:val="0096220C"/>
@@ -3792,10 +4242,10 @@
       <w:szCs w:val="56"/>
     </w:rPr>
   </w:style>
-  <w:style w:type="character" w:customStyle="1" w:styleId="TitleChar">
-    <w:name w:val="Title Char"/>
-    <w:basedOn w:val="DefaultParagraphFont"/>
-    <w:link w:val="Title"/>
+  <w:style w:type="character" w:customStyle="1" w:styleId="TitreCar">
+    <w:name w:val="Titre Car"/>
+    <w:basedOn w:val="Policepardfaut"/>
+    <w:link w:val="Titre"/>
     <w:uiPriority w:val="10"/>
     <w:rsid w:val="0096220C"/>
     <w:rPr>
@@ -3806,11 +4256,11 @@
       <w:szCs w:val="56"/>
     </w:rPr>
   </w:style>
-  <w:style w:type="paragraph" w:styleId="Subtitle">
+  <w:style w:type="paragraph" w:styleId="Sous-titre">
     <w:name w:val="Subtitle"/>
     <w:basedOn w:val="Normal"/>
     <w:next w:val="Normal"/>
-    <w:link w:val="SubtitleChar"/>
+    <w:link w:val="Sous-titreCar"/>
     <w:uiPriority w:val="11"/>
     <w:qFormat/>
     <w:rsid w:val="0096220C"/>
@@ -3827,10 +4277,10 @@
       <w:szCs w:val="28"/>
     </w:rPr>
   </w:style>
-  <w:style w:type="character" w:customStyle="1" w:styleId="SubtitleChar">
-    <w:name w:val="Subtitle Char"/>
-    <w:basedOn w:val="DefaultParagraphFont"/>
-    <w:link w:val="Subtitle"/>
+  <w:style w:type="character" w:customStyle="1" w:styleId="Sous-titreCar">
+    <w:name w:val="Sous-titre Car"/>
+    <w:basedOn w:val="Policepardfaut"/>
+    <w:link w:val="Sous-titre"/>
     <w:uiPriority w:val="11"/>
     <w:rsid w:val="0096220C"/>
     <w:rPr>
@@ -3841,11 +4291,11 @@
       <w:szCs w:val="28"/>
     </w:rPr>
   </w:style>
-  <w:style w:type="paragraph" w:styleId="Quote">
+  <w:style w:type="paragraph" w:styleId="Citation">
     <w:name w:val="Quote"/>
     <w:basedOn w:val="Normal"/>
     <w:next w:val="Normal"/>
-    <w:link w:val="QuoteChar"/>
+    <w:link w:val="CitationCar"/>
     <w:uiPriority w:val="29"/>
     <w:qFormat/>
     <w:rsid w:val="0096220C"/>
@@ -3859,10 +4309,10 @@
       <w:color w:val="404040" w:themeColor="text1" w:themeTint="BF"/>
     </w:rPr>
   </w:style>
-  <w:style w:type="character" w:customStyle="1" w:styleId="QuoteChar">
-    <w:name w:val="Quote Char"/>
-    <w:basedOn w:val="DefaultParagraphFont"/>
-    <w:link w:val="Quote"/>
+  <w:style w:type="character" w:customStyle="1" w:styleId="CitationCar">
+    <w:name w:val="Citation Car"/>
+    <w:basedOn w:val="Policepardfaut"/>
+    <w:link w:val="Citation"/>
     <w:uiPriority w:val="29"/>
     <w:rsid w:val="0096220C"/>
     <w:rPr>
@@ -3871,7 +4321,7 @@
       <w:color w:val="404040" w:themeColor="text1" w:themeTint="BF"/>
     </w:rPr>
   </w:style>
-  <w:style w:type="paragraph" w:styleId="ListParagraph">
+  <w:style w:type="paragraph" w:styleId="Paragraphedeliste">
     <w:name w:val="List Paragraph"/>
     <w:basedOn w:val="Normal"/>
     <w:uiPriority w:val="34"/>
@@ -3882,9 +4332,9 @@
       <w:contextualSpacing/>
     </w:pPr>
   </w:style>
-  <w:style w:type="character" w:styleId="IntenseEmphasis">
+  <w:style w:type="character" w:styleId="Emphaseintense">
     <w:name w:val="Intense Emphasis"/>
-    <w:basedOn w:val="DefaultParagraphFont"/>
+    <w:basedOn w:val="Policepardfaut"/>
     <w:uiPriority w:val="21"/>
     <w:qFormat/>
     <w:rsid w:val="0096220C"/>
@@ -3894,11 +4344,11 @@
       <w:color w:val="0F4761" w:themeColor="accent1" w:themeShade="BF"/>
     </w:rPr>
   </w:style>
-  <w:style w:type="paragraph" w:styleId="IntenseQuote">
+  <w:style w:type="paragraph" w:styleId="Citationintense">
     <w:name w:val="Intense Quote"/>
     <w:basedOn w:val="Normal"/>
     <w:next w:val="Normal"/>
-    <w:link w:val="IntenseQuoteChar"/>
+    <w:link w:val="CitationintenseCar"/>
     <w:uiPriority w:val="30"/>
     <w:qFormat/>
     <w:rsid w:val="0096220C"/>
@@ -3917,10 +4367,10 @@
       <w:color w:val="0F4761" w:themeColor="accent1" w:themeShade="BF"/>
     </w:rPr>
   </w:style>
-  <w:style w:type="character" w:customStyle="1" w:styleId="IntenseQuoteChar">
-    <w:name w:val="Intense Quote Char"/>
-    <w:basedOn w:val="DefaultParagraphFont"/>
-    <w:link w:val="IntenseQuote"/>
+  <w:style w:type="character" w:customStyle="1" w:styleId="CitationintenseCar">
+    <w:name w:val="Citation intense Car"/>
+    <w:basedOn w:val="Policepardfaut"/>
+    <w:link w:val="Citationintense"/>
     <w:uiPriority w:val="30"/>
     <w:rsid w:val="0096220C"/>
     <w:rPr>
@@ -3929,9 +4379,9 @@
       <w:color w:val="0F4761" w:themeColor="accent1" w:themeShade="BF"/>
     </w:rPr>
   </w:style>
-  <w:style w:type="character" w:styleId="IntenseReference">
+  <w:style w:type="character" w:styleId="Rfrenceintense">
     <w:name w:val="Intense Reference"/>
-    <w:basedOn w:val="DefaultParagraphFont"/>
+    <w:basedOn w:val="Policepardfaut"/>
     <w:uiPriority w:val="32"/>
     <w:qFormat/>
     <w:rsid w:val="0096220C"/>
@@ -4246,7 +4696,7 @@
 </file>
 
 <file path=customXml/itemProps1.xml><?xml version="1.0" encoding="utf-8"?>
-<ds:datastoreItem xmlns:ds="http://schemas.openxmlformats.org/officeDocument/2006/customXml" ds:itemID="{3ACAE674-53A2-411B-872E-5B8E5AE7BE92}">
+<ds:datastoreItem xmlns:ds="http://schemas.openxmlformats.org/officeDocument/2006/customXml" ds:itemID="{D647E484-9297-42EA-8DCF-26FCE7672BE2}">
   <ds:schemaRefs>
     <ds:schemaRef ds:uri="http://schemas.openxmlformats.org/officeDocument/2006/bibliography"/>
   </ds:schemaRefs>

</xml_diff>

<commit_message>
Faycal: UPDATED MCD UML ..
</commit_message>
<xml_diff>
--- a/analysis/Cahier des Charges.docx
+++ b/analysis/Cahier des Charges.docx
@@ -269,25 +269,6 @@
           <w:ilvl w:val="0"/>
           <w:numId w:val="1"/>
         </w:numPr>
-      </w:pPr>
-      <w:r>
-        <w:t xml:space="preserve">Suggestion de </w:t>
-      </w:r>
-      <w:proofErr w:type="spellStart"/>
-      <w:r>
-        <w:t>produits</w:t>
-      </w:r>
-      <w:proofErr w:type="spellEnd"/>
-      <w:r>
-        <w:t xml:space="preserve"> (upsell).</w:t>
-      </w:r>
-    </w:p>
-    <w:p>
-      <w:pPr>
-        <w:numPr>
-          <w:ilvl w:val="0"/>
-          <w:numId w:val="1"/>
-        </w:numPr>
         <w:rPr>
           <w:lang w:val="fr-FR"/>
         </w:rPr>
@@ -302,101 +283,9 @@
     <w:p>
       <w:pPr>
         <w:rPr>
-          <w:b/>
-          <w:bCs/>
-        </w:rPr>
-      </w:pPr>
-      <w:r>
-        <w:rPr>
-          <w:rFonts w:ascii="Segoe UI Emoji" w:hAnsi="Segoe UI Emoji" w:cs="Segoe UI Emoji"/>
-          <w:b/>
-          <w:bCs/>
-        </w:rPr>
-        <w:t>🔹</w:t>
-      </w:r>
-      <w:r>
-        <w:rPr>
-          <w:b/>
-          <w:bCs/>
-        </w:rPr>
-        <w:t xml:space="preserve"> </w:t>
-      </w:r>
-      <w:proofErr w:type="spellStart"/>
-      <w:r>
-        <w:rPr>
-          <w:b/>
-          <w:bCs/>
-        </w:rPr>
-        <w:t>Intégration</w:t>
-      </w:r>
-      <w:proofErr w:type="spellEnd"/>
-      <w:r>
-        <w:rPr>
-          <w:b/>
-          <w:bCs/>
-        </w:rPr>
-        <w:t xml:space="preserve"> </w:t>
-      </w:r>
-      <w:proofErr w:type="spellStart"/>
-      <w:r>
-        <w:rPr>
-          <w:b/>
-          <w:bCs/>
-        </w:rPr>
-        <w:t>Chatbot</w:t>
-      </w:r>
-      <w:proofErr w:type="spellEnd"/>
-    </w:p>
-    <w:p>
-      <w:pPr>
-        <w:numPr>
-          <w:ilvl w:val="0"/>
-          <w:numId w:val="2"/>
-        </w:numPr>
-        <w:rPr>
-          <w:lang w:val="fr-FR"/>
-        </w:rPr>
-      </w:pPr>
-      <w:r>
-        <w:rPr>
-          <w:lang w:val="fr-FR"/>
-        </w:rPr>
-        <w:t>Chatbot intelligent avec recommandations produits.</w:t>
-      </w:r>
-    </w:p>
-    <w:p>
-      <w:pPr>
-        <w:numPr>
-          <w:ilvl w:val="0"/>
-          <w:numId w:val="2"/>
-        </w:numPr>
-        <w:rPr>
-          <w:lang w:val="fr-FR"/>
-        </w:rPr>
-      </w:pPr>
-      <w:r>
-        <w:rPr>
-          <w:lang w:val="fr-FR"/>
-        </w:rPr>
-        <w:t>Assistance client automatisée (FAQ, suivi, retours...).</w:t>
-      </w:r>
-    </w:p>
-    <w:p>
-      <w:pPr>
-        <w:numPr>
-          <w:ilvl w:val="0"/>
-          <w:numId w:val="2"/>
-        </w:numPr>
-        <w:rPr>
-          <w:lang w:val="fr-FR"/>
-        </w:rPr>
-      </w:pPr>
-      <w:r>
-        <w:rPr>
-          <w:lang w:val="fr-FR"/>
-        </w:rPr>
-        <w:t>Possibilité d’escalade vers agent humain via WhatsApp.</w:t>
-      </w:r>
+          <w:lang w:val="fr-FR"/>
+        </w:rPr>
+      </w:pPr>
     </w:p>
     <w:p>
       <w:pPr>
@@ -447,8 +336,13 @@
           <w:numId w:val="3"/>
         </w:numPr>
       </w:pPr>
-      <w:r>
-        <w:t xml:space="preserve">Produits les plus </w:t>
+      <w:proofErr w:type="spellStart"/>
+      <w:r>
+        <w:t>Produits</w:t>
+      </w:r>
+      <w:proofErr w:type="spellEnd"/>
+      <w:r>
+        <w:t xml:space="preserve"> les plus </w:t>
       </w:r>
       <w:proofErr w:type="spellStart"/>
       <w:r>
@@ -483,8 +377,13 @@
           <w:numId w:val="3"/>
         </w:numPr>
       </w:pPr>
-      <w:r>
-        <w:t xml:space="preserve">Répartition </w:t>
+      <w:proofErr w:type="spellStart"/>
+      <w:r>
+        <w:t>Répartition</w:t>
+      </w:r>
+      <w:proofErr w:type="spellEnd"/>
+      <w:r>
+        <w:t xml:space="preserve"> </w:t>
       </w:r>
       <w:proofErr w:type="spellStart"/>
       <w:r>
@@ -508,7 +407,6 @@
           <w:b/>
           <w:bCs/>
         </w:rPr>
-        <w:lastRenderedPageBreak/>
         <w:t>🔹</w:t>
       </w:r>
       <w:r>
@@ -617,6 +515,7 @@
           <w:b/>
           <w:bCs/>
         </w:rPr>
+        <w:lastRenderedPageBreak/>
         <w:t>🔹</w:t>
       </w:r>
       <w:r>
@@ -723,104 +622,8 @@
           <w:bCs/>
         </w:rPr>
       </w:pPr>
-      <w:r>
-        <w:rPr>
-          <w:rFonts w:ascii="Segoe UI Emoji" w:hAnsi="Segoe UI Emoji" w:cs="Segoe UI Emoji"/>
-          <w:b/>
-          <w:bCs/>
-        </w:rPr>
-        <w:t>🔹</w:t>
-      </w:r>
-      <w:r>
-        <w:rPr>
-          <w:b/>
-          <w:bCs/>
-        </w:rPr>
-        <w:t xml:space="preserve"> Stock </w:t>
-      </w:r>
-      <w:proofErr w:type="spellStart"/>
-      <w:r>
-        <w:rPr>
-          <w:b/>
-          <w:bCs/>
-        </w:rPr>
-        <w:t>Avancé</w:t>
-      </w:r>
-      <w:proofErr w:type="spellEnd"/>
-    </w:p>
-    <w:p>
-      <w:pPr>
-        <w:numPr>
-          <w:ilvl w:val="0"/>
-          <w:numId w:val="6"/>
-        </w:numPr>
-      </w:pPr>
-      <w:proofErr w:type="spellStart"/>
-      <w:r>
-        <w:t>Alertes</w:t>
-      </w:r>
-      <w:proofErr w:type="spellEnd"/>
-      <w:r>
-        <w:t xml:space="preserve"> </w:t>
-      </w:r>
-      <w:proofErr w:type="spellStart"/>
-      <w:r>
-        <w:t>automatisées</w:t>
-      </w:r>
-      <w:proofErr w:type="spellEnd"/>
-      <w:r>
-        <w:t xml:space="preserve"> </w:t>
-      </w:r>
-      <w:proofErr w:type="spellStart"/>
-      <w:r>
-        <w:t>si</w:t>
-      </w:r>
-      <w:proofErr w:type="spellEnd"/>
-      <w:r>
-        <w:t xml:space="preserve"> stock &lt; 5.</w:t>
-      </w:r>
-    </w:p>
-    <w:p>
-      <w:pPr>
-        <w:numPr>
-          <w:ilvl w:val="0"/>
-          <w:numId w:val="6"/>
-        </w:numPr>
-        <w:rPr>
-          <w:lang w:val="fr-FR"/>
-        </w:rPr>
-      </w:pPr>
-      <w:r>
-        <w:rPr>
-          <w:lang w:val="fr-FR"/>
-        </w:rPr>
-        <w:t>Historique des modifications de stock.</w:t>
-      </w:r>
-    </w:p>
-    <w:p>
-      <w:pPr>
-        <w:numPr>
-          <w:ilvl w:val="0"/>
-          <w:numId w:val="6"/>
-        </w:numPr>
-        <w:rPr>
-          <w:lang w:val="fr-FR"/>
-        </w:rPr>
-      </w:pPr>
-      <w:r>
-        <w:rPr>
-          <w:lang w:val="fr-FR"/>
-        </w:rPr>
-        <w:t>Prévision de rupture (via AI).</w:t>
-      </w:r>
-    </w:p>
-    <w:p>
-      <w:pPr>
-        <w:rPr>
-          <w:b/>
-          <w:bCs/>
-        </w:rPr>
-      </w:pPr>
+      <w:bookmarkStart w:id="0" w:name="_GoBack"/>
+      <w:bookmarkEnd w:id="0"/>
       <w:r>
         <w:rPr>
           <w:rFonts w:ascii="Segoe UI Emoji" w:hAnsi="Segoe UI Emoji" w:cs="Segoe UI Emoji"/>
@@ -1118,8 +921,6 @@
       <w:r>
         <w:t xml:space="preserve"> ,</w:t>
       </w:r>
-      <w:bookmarkStart w:id="0" w:name="_GoBack"/>
-      <w:bookmarkEnd w:id="0"/>
       <w:r>
         <w:t xml:space="preserve"> three </w:t>
       </w:r>
@@ -1250,7 +1051,6 @@
           <w:b/>
           <w:bCs/>
         </w:rPr>
-        <w:lastRenderedPageBreak/>
         <w:t>Hébergement</w:t>
       </w:r>
       <w:proofErr w:type="spellEnd"/>
@@ -1427,6 +1227,7 @@
     </w:p>
     <w:p>
       <w:r>
+        <w:lastRenderedPageBreak/>
         <w:pict w14:anchorId="3DD6FB27">
           <v:rect id="_x0000_i1029" style="width:0;height:1.5pt" o:hralign="center" o:hrstd="t" o:hr="t" fillcolor="#a0a0a0" stroked="f"/>
         </w:pict>
@@ -1495,8 +1296,13 @@
           <w:numId w:val="12"/>
         </w:numPr>
       </w:pPr>
-      <w:r>
-        <w:t xml:space="preserve">Sauvegardes </w:t>
+      <w:proofErr w:type="spellStart"/>
+      <w:r>
+        <w:t>Sauvegardes</w:t>
+      </w:r>
+      <w:proofErr w:type="spellEnd"/>
+      <w:r>
+        <w:t xml:space="preserve"> </w:t>
       </w:r>
       <w:proofErr w:type="spellStart"/>
       <w:r>
@@ -4696,7 +4502,7 @@
 </file>
 
 <file path=customXml/itemProps1.xml><?xml version="1.0" encoding="utf-8"?>
-<ds:datastoreItem xmlns:ds="http://schemas.openxmlformats.org/officeDocument/2006/customXml" ds:itemID="{D647E484-9297-42EA-8DCF-26FCE7672BE2}">
+<ds:datastoreItem xmlns:ds="http://schemas.openxmlformats.org/officeDocument/2006/customXml" ds:itemID="{B4C040F4-B01D-4365-83F9-966FF3A38CDB}">
   <ds:schemaRefs>
     <ds:schemaRef ds:uri="http://schemas.openxmlformats.org/officeDocument/2006/bibliography"/>
   </ds:schemaRefs>

</xml_diff>